<commit_message>
Reviewed and update the final project content
</commit_message>
<xml_diff>
--- a/doc/GroupB_Final_Module8_10.25.19.docx
+++ b/doc/GroupB_Final_Module8_10.25.19.docx
@@ -1,6 +1,6 @@
 
 <file path=word/document.xml><?xml version="1.0" encoding="utf-8"?>
-<w:document xmlns:wpc="http://schemas.microsoft.com/office/word/2010/wordprocessingCanvas" xmlns:mc="http://schemas.openxmlformats.org/markup-compatibility/2006" xmlns:o="urn:schemas-microsoft-com:office:office" xmlns:r="http://schemas.openxmlformats.org/officeDocument/2006/relationships" xmlns:m="http://schemas.openxmlformats.org/officeDocument/2006/math" xmlns:v="urn:schemas-microsoft-com:vml" xmlns:wp14="http://schemas.microsoft.com/office/word/2010/wordprocessingDrawing" xmlns:wp="http://schemas.openxmlformats.org/drawingml/2006/wordprocessingDrawing" xmlns:w10="urn:schemas-microsoft-com:office:word" xmlns:w="http://schemas.openxmlformats.org/wordprocessingml/2006/main" xmlns:w14="http://schemas.microsoft.com/office/word/2010/wordml" xmlns:w15="http://schemas.microsoft.com/office/word/2012/wordml" xmlns:wpg="http://schemas.microsoft.com/office/word/2010/wordprocessingGroup" xmlns:wpi="http://schemas.microsoft.com/office/word/2010/wordprocessingInk" xmlns:wne="http://schemas.microsoft.com/office/word/2006/wordml" xmlns:wps="http://schemas.microsoft.com/office/word/2010/wordprocessingShape" mc:Ignorable="w14 w15 wp14">
+<w:document xmlns:wpc="http://schemas.microsoft.com/office/word/2010/wordprocessingCanvas" xmlns:cx="http://schemas.microsoft.com/office/drawing/2014/chartex" xmlns:cx1="http://schemas.microsoft.com/office/drawing/2015/9/8/chartex" xmlns:cx2="http://schemas.microsoft.com/office/drawing/2015/10/21/chartex" xmlns:cx3="http://schemas.microsoft.com/office/drawing/2016/5/9/chartex" xmlns:cx4="http://schemas.microsoft.com/office/drawing/2016/5/10/chartex" xmlns:cx5="http://schemas.microsoft.com/office/drawing/2016/5/11/chartex" xmlns:cx6="http://schemas.microsoft.com/office/drawing/2016/5/12/chartex" xmlns:cx7="http://schemas.microsoft.com/office/drawing/2016/5/13/chartex" xmlns:cx8="http://schemas.microsoft.com/office/drawing/2016/5/14/chartex" xmlns:mc="http://schemas.openxmlformats.org/markup-compatibility/2006" xmlns:aink="http://schemas.microsoft.com/office/drawing/2016/ink" xmlns:am3d="http://schemas.microsoft.com/office/drawing/2017/model3d" xmlns:o="urn:schemas-microsoft-com:office:office" xmlns:r="http://schemas.openxmlformats.org/officeDocument/2006/relationships" xmlns:m="http://schemas.openxmlformats.org/officeDocument/2006/math" xmlns:v="urn:schemas-microsoft-com:vml" xmlns:wp14="http://schemas.microsoft.com/office/word/2010/wordprocessingDrawing" xmlns:wp="http://schemas.openxmlformats.org/drawingml/2006/wordprocessingDrawing" xmlns:w10="urn:schemas-microsoft-com:office:word" xmlns:w="http://schemas.openxmlformats.org/wordprocessingml/2006/main" xmlns:w14="http://schemas.microsoft.com/office/word/2010/wordml" xmlns:w15="http://schemas.microsoft.com/office/word/2012/wordml" xmlns:w16cid="http://schemas.microsoft.com/office/word/2016/wordml/cid" xmlns:w16se="http://schemas.microsoft.com/office/word/2015/wordml/symex" xmlns:wpg="http://schemas.microsoft.com/office/word/2010/wordprocessingGroup" xmlns:wpi="http://schemas.microsoft.com/office/word/2010/wordprocessingInk" xmlns:wne="http://schemas.microsoft.com/office/word/2006/wordml" xmlns:wps="http://schemas.microsoft.com/office/word/2010/wordprocessingShape" mc:Ignorable="w14 w15 w16se w16cid wp14">
   <w:body>
     <w:p>
       <w:pPr>
@@ -41,27 +41,7 @@
           <w:sz w:val="24"/>
           <w:szCs w:val="24"/>
         </w:rPr>
-        <w:t xml:space="preserve">Sujoy </w:t>
-      </w:r>
-      <w:proofErr w:type="spellStart"/>
-      <w:r>
-        <w:rPr>
-          <w:rFonts w:ascii="Times New Roman" w:hAnsi="Times New Roman" w:cs="Times New Roman"/>
-          <w:b/>
-          <w:sz w:val="24"/>
-          <w:szCs w:val="24"/>
-        </w:rPr>
-        <w:t>Datta</w:t>
-      </w:r>
-      <w:proofErr w:type="spellEnd"/>
-      <w:r>
-        <w:rPr>
-          <w:rFonts w:ascii="Times New Roman" w:hAnsi="Times New Roman" w:cs="Times New Roman"/>
-          <w:b/>
-          <w:sz w:val="24"/>
-          <w:szCs w:val="24"/>
-        </w:rPr>
-        <w:t xml:space="preserve"> Ch</w:t>
+        <w:t>Sujoy Datta Ch</w:t>
       </w:r>
       <w:r>
         <w:rPr>
@@ -902,7 +882,15 @@
           <w:sz w:val="24"/>
           <w:szCs w:val="24"/>
         </w:rPr>
-        <w:t xml:space="preserve">The </w:t>
+        <w:t xml:space="preserve">The Kaggle Dataset “120 Years of Olympic History: Athletes and Results” </w:t>
+      </w:r>
+      <w:r>
+        <w:rPr>
+          <w:rFonts w:ascii="Times New Roman" w:eastAsia="Times New Roman" w:hAnsi="Times New Roman" w:cs="Times New Roman"/>
+          <w:sz w:val="24"/>
+          <w:szCs w:val="24"/>
+        </w:rPr>
+        <w:t>(</w:t>
       </w:r>
       <w:proofErr w:type="spellStart"/>
       <w:r>
@@ -911,7 +899,7 @@
           <w:sz w:val="24"/>
           <w:szCs w:val="24"/>
         </w:rPr>
-        <w:t>Kaggle</w:t>
+        <w:t>rgriffin</w:t>
       </w:r>
       <w:proofErr w:type="spellEnd"/>
       <w:r>
@@ -920,15 +908,143 @@
           <w:sz w:val="24"/>
           <w:szCs w:val="24"/>
         </w:rPr>
-        <w:t xml:space="preserve"> Dataset “120 Years of Olympic History: Athletes and Results” </w:t>
-      </w:r>
-      <w:r>
-        <w:rPr>
-          <w:rFonts w:ascii="Times New Roman" w:eastAsia="Times New Roman" w:hAnsi="Times New Roman" w:cs="Times New Roman"/>
-          <w:sz w:val="24"/>
-          <w:szCs w:val="24"/>
-        </w:rPr>
-        <w:t>(</w:t>
+        <w:t>, 201</w:t>
+      </w:r>
+      <w:r>
+        <w:rPr>
+          <w:rFonts w:ascii="Times New Roman" w:eastAsia="Times New Roman" w:hAnsi="Times New Roman" w:cs="Times New Roman"/>
+          <w:sz w:val="24"/>
+          <w:szCs w:val="24"/>
+        </w:rPr>
+        <w:t>8</w:t>
+      </w:r>
+      <w:r>
+        <w:rPr>
+          <w:rFonts w:ascii="Times New Roman" w:eastAsia="Times New Roman" w:hAnsi="Times New Roman" w:cs="Times New Roman"/>
+          <w:sz w:val="24"/>
+          <w:szCs w:val="24"/>
+        </w:rPr>
+        <w:t xml:space="preserve">) </w:t>
+      </w:r>
+      <w:r>
+        <w:rPr>
+          <w:rFonts w:ascii="Times New Roman" w:eastAsia="Times New Roman" w:hAnsi="Times New Roman" w:cs="Times New Roman"/>
+          <w:sz w:val="24"/>
+          <w:szCs w:val="24"/>
+        </w:rPr>
+        <w:t>provides 136</w:t>
+      </w:r>
+      <w:r>
+        <w:rPr>
+          <w:rFonts w:ascii="Times New Roman" w:eastAsia="Times New Roman" w:hAnsi="Times New Roman" w:cs="Times New Roman"/>
+          <w:sz w:val="24"/>
+          <w:szCs w:val="24"/>
+        </w:rPr>
+        <w:t>,000</w:t>
+      </w:r>
+      <w:r>
+        <w:rPr>
+          <w:rFonts w:ascii="Times New Roman" w:eastAsia="Times New Roman" w:hAnsi="Times New Roman" w:cs="Times New Roman"/>
+          <w:sz w:val="24"/>
+          <w:szCs w:val="24"/>
+        </w:rPr>
+        <w:t xml:space="preserve"> observations on 15 variables. In preparatory data processin</w:t>
+      </w:r>
+      <w:r>
+        <w:rPr>
+          <w:rFonts w:ascii="Times New Roman" w:eastAsia="Times New Roman" w:hAnsi="Times New Roman" w:cs="Times New Roman"/>
+          <w:sz w:val="24"/>
+          <w:szCs w:val="24"/>
+        </w:rPr>
+        <w:t>g, the following variables were selected</w:t>
+      </w:r>
+      <w:r>
+        <w:rPr>
+          <w:rFonts w:ascii="Times New Roman" w:eastAsia="Times New Roman" w:hAnsi="Times New Roman" w:cs="Times New Roman"/>
+          <w:sz w:val="24"/>
+          <w:szCs w:val="24"/>
+        </w:rPr>
+        <w:t xml:space="preserve">: </w:t>
+      </w:r>
+      <w:r>
+        <w:rPr>
+          <w:rFonts w:ascii="Times New Roman" w:hAnsi="Times New Roman" w:cs="Times New Roman"/>
+          <w:sz w:val="24"/>
+          <w:szCs w:val="24"/>
+        </w:rPr>
+        <w:t xml:space="preserve">Sex, Age, Height, Weight, Team, Year, Season, City, Sport, Medal, </w:t>
+      </w:r>
+      <w:r>
+        <w:rPr>
+          <w:rFonts w:ascii="Times New Roman" w:eastAsia="Times New Roman" w:hAnsi="Times New Roman" w:cs="Times New Roman"/>
+          <w:sz w:val="24"/>
+          <w:szCs w:val="24"/>
+        </w:rPr>
+        <w:t>Country</w:t>
+      </w:r>
+      <w:r>
+        <w:rPr>
+          <w:rFonts w:ascii="Times New Roman" w:hAnsi="Times New Roman" w:cs="Times New Roman"/>
+          <w:sz w:val="24"/>
+          <w:szCs w:val="24"/>
+        </w:rPr>
+        <w:t xml:space="preserve">, and </w:t>
+      </w:r>
+      <w:r>
+        <w:rPr>
+          <w:rFonts w:ascii="Times New Roman" w:eastAsia="Times New Roman" w:hAnsi="Times New Roman" w:cs="Times New Roman"/>
+          <w:sz w:val="24"/>
+          <w:szCs w:val="24"/>
+        </w:rPr>
+        <w:t xml:space="preserve">Continent. </w:t>
+      </w:r>
+      <w:r>
+        <w:rPr>
+          <w:rFonts w:ascii="Times New Roman" w:eastAsia="Times New Roman" w:hAnsi="Times New Roman" w:cs="Times New Roman"/>
+          <w:sz w:val="24"/>
+          <w:szCs w:val="24"/>
+        </w:rPr>
+        <w:t>The data was provided in .csv format, allowing it to be easily imported into R and T</w:t>
+      </w:r>
+      <w:r>
+        <w:rPr>
+          <w:rFonts w:ascii="Times New Roman" w:eastAsia="Times New Roman" w:hAnsi="Times New Roman" w:cs="Times New Roman"/>
+          <w:sz w:val="24"/>
+          <w:szCs w:val="24"/>
+        </w:rPr>
+        <w:t xml:space="preserve">ableau without modifying the format. </w:t>
+      </w:r>
+      <w:r>
+        <w:rPr>
+          <w:rFonts w:ascii="Times New Roman" w:eastAsia="Times New Roman" w:hAnsi="Times New Roman" w:cs="Times New Roman"/>
+          <w:sz w:val="24"/>
+          <w:szCs w:val="24"/>
+        </w:rPr>
+        <w:t>Each row in the data corres</w:t>
+      </w:r>
+      <w:r>
+        <w:rPr>
+          <w:rFonts w:ascii="Times New Roman" w:eastAsia="Times New Roman" w:hAnsi="Times New Roman" w:cs="Times New Roman"/>
+          <w:sz w:val="24"/>
+          <w:szCs w:val="24"/>
+        </w:rPr>
+        <w:t>ponds to an individual athlete</w:t>
+      </w:r>
+      <w:r>
+        <w:rPr>
+          <w:rFonts w:ascii="Times New Roman" w:eastAsia="Times New Roman" w:hAnsi="Times New Roman" w:cs="Times New Roman"/>
+          <w:sz w:val="24"/>
+          <w:szCs w:val="24"/>
+        </w:rPr>
+        <w:t xml:space="preserve"> competing in an individual event</w:t>
+      </w:r>
+      <w:r>
+        <w:rPr>
+          <w:rFonts w:ascii="Times New Roman" w:eastAsia="Times New Roman" w:hAnsi="Times New Roman" w:cs="Times New Roman"/>
+          <w:sz w:val="24"/>
+          <w:szCs w:val="24"/>
+        </w:rPr>
+        <w:t xml:space="preserve"> (</w:t>
       </w:r>
       <w:proofErr w:type="spellStart"/>
       <w:r>
@@ -946,71 +1062,72 @@
           <w:sz w:val="24"/>
           <w:szCs w:val="24"/>
         </w:rPr>
-        <w:t>, 201</w:t>
-      </w:r>
-      <w:r>
-        <w:rPr>
-          <w:rFonts w:ascii="Times New Roman" w:eastAsia="Times New Roman" w:hAnsi="Times New Roman" w:cs="Times New Roman"/>
-          <w:sz w:val="24"/>
-          <w:szCs w:val="24"/>
-        </w:rPr>
-        <w:t>8</w:t>
-      </w:r>
-      <w:r>
-        <w:rPr>
-          <w:rFonts w:ascii="Times New Roman" w:eastAsia="Times New Roman" w:hAnsi="Times New Roman" w:cs="Times New Roman"/>
-          <w:sz w:val="24"/>
-          <w:szCs w:val="24"/>
-        </w:rPr>
-        <w:t xml:space="preserve">) </w:t>
-      </w:r>
-      <w:r>
-        <w:rPr>
-          <w:rFonts w:ascii="Times New Roman" w:eastAsia="Times New Roman" w:hAnsi="Times New Roman" w:cs="Times New Roman"/>
-          <w:sz w:val="24"/>
-          <w:szCs w:val="24"/>
-        </w:rPr>
-        <w:t>provides 136</w:t>
-      </w:r>
-      <w:r>
-        <w:rPr>
-          <w:rFonts w:ascii="Times New Roman" w:eastAsia="Times New Roman" w:hAnsi="Times New Roman" w:cs="Times New Roman"/>
-          <w:sz w:val="24"/>
-          <w:szCs w:val="24"/>
-        </w:rPr>
-        <w:t>,000</w:t>
-      </w:r>
-      <w:r>
-        <w:rPr>
-          <w:rFonts w:ascii="Times New Roman" w:eastAsia="Times New Roman" w:hAnsi="Times New Roman" w:cs="Times New Roman"/>
-          <w:sz w:val="24"/>
-          <w:szCs w:val="24"/>
-        </w:rPr>
-        <w:t xml:space="preserve"> observations on 15 variables. In preparatory data processin</w:t>
-      </w:r>
-      <w:r>
-        <w:rPr>
-          <w:rFonts w:ascii="Times New Roman" w:eastAsia="Times New Roman" w:hAnsi="Times New Roman" w:cs="Times New Roman"/>
-          <w:sz w:val="24"/>
-          <w:szCs w:val="24"/>
-        </w:rPr>
-        <w:t>g, the following variables were selected</w:t>
-      </w:r>
-      <w:r>
-        <w:rPr>
-          <w:rFonts w:ascii="Times New Roman" w:eastAsia="Times New Roman" w:hAnsi="Times New Roman" w:cs="Times New Roman"/>
-          <w:sz w:val="24"/>
-          <w:szCs w:val="24"/>
-        </w:rPr>
-        <w:t xml:space="preserve">: </w:t>
-      </w:r>
-      <w:r>
-        <w:rPr>
-          <w:rFonts w:ascii="Times New Roman" w:hAnsi="Times New Roman" w:cs="Times New Roman"/>
-          <w:sz w:val="24"/>
-          <w:szCs w:val="24"/>
-        </w:rPr>
-        <w:t xml:space="preserve">Sex, Age, Height, Weight, Team, Year, Season, City, Sport, Medal, </w:t>
+        <w:t>, 2018).</w:t>
+      </w:r>
+      <w:r>
+        <w:rPr>
+          <w:rFonts w:ascii="Times New Roman" w:eastAsia="Times New Roman" w:hAnsi="Times New Roman" w:cs="Times New Roman"/>
+          <w:sz w:val="24"/>
+          <w:szCs w:val="24"/>
+        </w:rPr>
+        <w:t xml:space="preserve"> </w:t>
+      </w:r>
+      <w:r>
+        <w:rPr>
+          <w:rFonts w:ascii="Times New Roman" w:eastAsia="Times New Roman" w:hAnsi="Times New Roman" w:cs="Times New Roman"/>
+          <w:sz w:val="24"/>
+          <w:szCs w:val="24"/>
+          <w:highlight w:val="yellow"/>
+        </w:rPr>
+        <w:t>After data cleaning</w:t>
+      </w:r>
+      <w:r>
+        <w:rPr>
+          <w:rFonts w:ascii="Times New Roman" w:eastAsia="Times New Roman" w:hAnsi="Times New Roman" w:cs="Times New Roman"/>
+          <w:sz w:val="24"/>
+          <w:szCs w:val="24"/>
+        </w:rPr>
+        <w:t xml:space="preserve"> was performed, a new dataset containing </w:t>
+      </w:r>
+      <w:r>
+        <w:rPr>
+          <w:rFonts w:ascii="Times New Roman" w:eastAsia="Times New Roman" w:hAnsi="Times New Roman" w:cs="Times New Roman"/>
+          <w:sz w:val="24"/>
+          <w:szCs w:val="24"/>
+        </w:rPr>
+        <w:t>85,256</w:t>
+      </w:r>
+      <w:r>
+        <w:rPr>
+          <w:rFonts w:ascii="Times New Roman" w:eastAsia="Times New Roman" w:hAnsi="Times New Roman" w:cs="Times New Roman"/>
+          <w:sz w:val="24"/>
+          <w:szCs w:val="24"/>
+        </w:rPr>
+        <w:t xml:space="preserve"> rows</w:t>
+      </w:r>
+      <w:r>
+        <w:rPr>
+          <w:rFonts w:ascii="Times New Roman" w:eastAsia="Times New Roman" w:hAnsi="Times New Roman" w:cs="Times New Roman"/>
+          <w:sz w:val="24"/>
+          <w:szCs w:val="24"/>
+        </w:rPr>
+        <w:t xml:space="preserve"> with </w:t>
+      </w:r>
+      <w:r>
+        <w:rPr>
+          <w:rFonts w:ascii="Times New Roman" w:eastAsia="Times New Roman" w:hAnsi="Times New Roman" w:cs="Times New Roman"/>
+          <w:sz w:val="24"/>
+          <w:szCs w:val="24"/>
+        </w:rPr>
+        <w:t>11 features Name,</w:t>
+      </w:r>
+      <w:r>
+        <w:rPr>
+          <w:rFonts w:ascii="Times New Roman" w:eastAsia="Times New Roman" w:hAnsi="Times New Roman" w:cs="Times New Roman"/>
+          <w:sz w:val="24"/>
+          <w:szCs w:val="24"/>
+        </w:rPr>
+        <w:t xml:space="preserve"> Sex, Age, Height, Weight, </w:t>
       </w:r>
       <w:r>
         <w:rPr>
@@ -1022,59 +1139,83 @@
       </w:r>
       <w:r>
         <w:rPr>
-          <w:rFonts w:ascii="Times New Roman" w:hAnsi="Times New Roman" w:cs="Times New Roman"/>
-          <w:sz w:val="24"/>
-          <w:szCs w:val="24"/>
-        </w:rPr>
-        <w:t xml:space="preserve">, and </w:t>
-      </w:r>
-      <w:r>
-        <w:rPr>
-          <w:rFonts w:ascii="Times New Roman" w:eastAsia="Times New Roman" w:hAnsi="Times New Roman" w:cs="Times New Roman"/>
-          <w:sz w:val="24"/>
-          <w:szCs w:val="24"/>
-        </w:rPr>
-        <w:t xml:space="preserve">Continent. </w:t>
-      </w:r>
-      <w:r>
-        <w:rPr>
-          <w:rFonts w:ascii="Times New Roman" w:eastAsia="Times New Roman" w:hAnsi="Times New Roman" w:cs="Times New Roman"/>
-          <w:sz w:val="24"/>
-          <w:szCs w:val="24"/>
-        </w:rPr>
-        <w:t>The data was provided in .csv format, allowing it to be easily imported into R and T</w:t>
-      </w:r>
-      <w:r>
-        <w:rPr>
-          <w:rFonts w:ascii="Times New Roman" w:eastAsia="Times New Roman" w:hAnsi="Times New Roman" w:cs="Times New Roman"/>
-          <w:sz w:val="24"/>
-          <w:szCs w:val="24"/>
-        </w:rPr>
-        <w:t xml:space="preserve">ableau without modifying the format. </w:t>
-      </w:r>
-      <w:r>
-        <w:rPr>
-          <w:rFonts w:ascii="Times New Roman" w:eastAsia="Times New Roman" w:hAnsi="Times New Roman" w:cs="Times New Roman"/>
-          <w:sz w:val="24"/>
-          <w:szCs w:val="24"/>
-        </w:rPr>
-        <w:t>Each row in the data corres</w:t>
-      </w:r>
-      <w:r>
-        <w:rPr>
-          <w:rFonts w:ascii="Times New Roman" w:eastAsia="Times New Roman" w:hAnsi="Times New Roman" w:cs="Times New Roman"/>
-          <w:sz w:val="24"/>
-          <w:szCs w:val="24"/>
-        </w:rPr>
-        <w:t>ponds to an individual athlete</w:t>
-      </w:r>
-      <w:r>
-        <w:rPr>
-          <w:rFonts w:ascii="Times New Roman" w:eastAsia="Times New Roman" w:hAnsi="Times New Roman" w:cs="Times New Roman"/>
-          <w:sz w:val="24"/>
-          <w:szCs w:val="24"/>
-        </w:rPr>
-        <w:t xml:space="preserve"> competing in an individua</w:t>
+          <w:rFonts w:ascii="Times New Roman" w:eastAsia="Times New Roman" w:hAnsi="Times New Roman" w:cs="Times New Roman"/>
+          <w:sz w:val="24"/>
+          <w:szCs w:val="24"/>
+        </w:rPr>
+        <w:t xml:space="preserve">, Year, Season, </w:t>
+      </w:r>
+      <w:r>
+        <w:rPr>
+          <w:rFonts w:ascii="Times New Roman" w:eastAsia="Times New Roman" w:hAnsi="Times New Roman" w:cs="Times New Roman"/>
+          <w:sz w:val="24"/>
+          <w:szCs w:val="24"/>
+        </w:rPr>
+        <w:t>NOC</w:t>
+      </w:r>
+      <w:r>
+        <w:rPr>
+          <w:rFonts w:ascii="Times New Roman" w:eastAsia="Times New Roman" w:hAnsi="Times New Roman" w:cs="Times New Roman"/>
+          <w:sz w:val="24"/>
+          <w:szCs w:val="24"/>
+        </w:rPr>
+        <w:t xml:space="preserve">, Sport, and </w:t>
+      </w:r>
+      <w:r>
+        <w:rPr>
+          <w:rFonts w:ascii="Times New Roman" w:eastAsia="Times New Roman" w:hAnsi="Times New Roman" w:cs="Times New Roman"/>
+          <w:sz w:val="24"/>
+          <w:szCs w:val="24"/>
+        </w:rPr>
+        <w:t>Medal</w:t>
+      </w:r>
+      <w:r>
+        <w:rPr>
+          <w:rFonts w:ascii="Times New Roman" w:eastAsia="Times New Roman" w:hAnsi="Times New Roman" w:cs="Times New Roman"/>
+          <w:sz w:val="24"/>
+          <w:szCs w:val="24"/>
+        </w:rPr>
+        <w:t xml:space="preserve"> was created. </w:t>
+      </w:r>
+      <w:r>
+        <w:rPr>
+          <w:rFonts w:ascii="Times New Roman" w:eastAsia="Times New Roman" w:hAnsi="Times New Roman" w:cs="Times New Roman"/>
+          <w:sz w:val="24"/>
+          <w:szCs w:val="24"/>
+        </w:rPr>
+        <w:t>NOC column was joined with a s</w:t>
+      </w:r>
+      <w:r>
+        <w:rPr>
+          <w:rFonts w:ascii="Times New Roman" w:eastAsia="Times New Roman" w:hAnsi="Times New Roman" w:cs="Times New Roman"/>
+          <w:sz w:val="24"/>
+          <w:szCs w:val="24"/>
+        </w:rPr>
+        <w:t xml:space="preserve">eparate file </w:t>
+      </w:r>
+      <w:r>
+        <w:rPr>
+          <w:rFonts w:ascii="Times New Roman" w:eastAsia="Times New Roman" w:hAnsi="Times New Roman" w:cs="Times New Roman"/>
+          <w:sz w:val="24"/>
+          <w:szCs w:val="24"/>
+        </w:rPr>
+        <w:t xml:space="preserve">with </w:t>
+      </w:r>
+      <w:r>
+        <w:rPr>
+          <w:rFonts w:ascii="Times New Roman" w:eastAsia="Times New Roman" w:hAnsi="Times New Roman" w:cs="Times New Roman"/>
+          <w:sz w:val="24"/>
+          <w:szCs w:val="24"/>
+        </w:rPr>
+        <w:t>Country Code</w:t>
+      </w:r>
+      <w:r>
+        <w:rPr>
+          <w:rFonts w:ascii="Times New Roman" w:eastAsia="Times New Roman" w:hAnsi="Times New Roman" w:cs="Times New Roman"/>
+          <w:sz w:val="24"/>
+          <w:szCs w:val="24"/>
+        </w:rPr>
+        <w:t xml:space="preserve"> for plotting WorldMap.</w:t>
       </w:r>
       <w:bookmarkStart w:id="0" w:name="_GoBack"/>
       <w:bookmarkEnd w:id="0"/>
@@ -1084,90 +1225,7 @@
           <w:sz w:val="24"/>
           <w:szCs w:val="24"/>
         </w:rPr>
-        <w:t>l event</w:t>
-      </w:r>
-      <w:r>
-        <w:rPr>
-          <w:rFonts w:ascii="Times New Roman" w:eastAsia="Times New Roman" w:hAnsi="Times New Roman" w:cs="Times New Roman"/>
-          <w:sz w:val="24"/>
-          <w:szCs w:val="24"/>
-        </w:rPr>
-        <w:t xml:space="preserve"> (</w:t>
-      </w:r>
-      <w:proofErr w:type="spellStart"/>
-      <w:r>
-        <w:rPr>
-          <w:rFonts w:ascii="Times New Roman" w:eastAsia="Times New Roman" w:hAnsi="Times New Roman" w:cs="Times New Roman"/>
-          <w:sz w:val="24"/>
-          <w:szCs w:val="24"/>
-        </w:rPr>
-        <w:t>rgriffin</w:t>
-      </w:r>
-      <w:proofErr w:type="spellEnd"/>
-      <w:r>
-        <w:rPr>
-          <w:rFonts w:ascii="Times New Roman" w:eastAsia="Times New Roman" w:hAnsi="Times New Roman" w:cs="Times New Roman"/>
-          <w:sz w:val="24"/>
-          <w:szCs w:val="24"/>
-        </w:rPr>
-        <w:t>, 2018).</w:t>
-      </w:r>
-      <w:r>
-        <w:rPr>
-          <w:rFonts w:ascii="Times New Roman" w:eastAsia="Times New Roman" w:hAnsi="Times New Roman" w:cs="Times New Roman"/>
-          <w:sz w:val="24"/>
-          <w:szCs w:val="24"/>
-        </w:rPr>
         <w:t xml:space="preserve"> </w:t>
-      </w:r>
-      <w:r>
-        <w:rPr>
-          <w:rFonts w:ascii="Times New Roman" w:eastAsia="Times New Roman" w:hAnsi="Times New Roman" w:cs="Times New Roman"/>
-          <w:sz w:val="24"/>
-          <w:szCs w:val="24"/>
-          <w:highlight w:val="yellow"/>
-        </w:rPr>
-        <w:t>After data cleaning</w:t>
-      </w:r>
-      <w:r>
-        <w:rPr>
-          <w:rFonts w:ascii="Times New Roman" w:eastAsia="Times New Roman" w:hAnsi="Times New Roman" w:cs="Times New Roman"/>
-          <w:sz w:val="24"/>
-          <w:szCs w:val="24"/>
-        </w:rPr>
-        <w:t xml:space="preserve"> was performed, a new dataset containing 271,116 rows</w:t>
-      </w:r>
-      <w:r>
-        <w:rPr>
-          <w:rFonts w:ascii="Times New Roman" w:eastAsia="Times New Roman" w:hAnsi="Times New Roman" w:cs="Times New Roman"/>
-          <w:sz w:val="24"/>
-          <w:szCs w:val="24"/>
-        </w:rPr>
-        <w:t xml:space="preserve"> with variables Sex, Age, Height, Weight, Team, Year, Season, City, Sport, and </w:t>
-      </w:r>
-      <w:r>
-        <w:rPr>
-          <w:rFonts w:ascii="Times New Roman" w:eastAsia="Times New Roman" w:hAnsi="Times New Roman" w:cs="Times New Roman"/>
-          <w:sz w:val="24"/>
-          <w:szCs w:val="24"/>
-        </w:rPr>
-        <w:t>Medal</w:t>
-      </w:r>
-      <w:r>
-        <w:rPr>
-          <w:rFonts w:ascii="Times New Roman" w:eastAsia="Times New Roman" w:hAnsi="Times New Roman" w:cs="Times New Roman"/>
-          <w:sz w:val="24"/>
-          <w:szCs w:val="24"/>
-        </w:rPr>
-        <w:t xml:space="preserve"> was created. Separate files were created with </w:t>
-      </w:r>
-      <w:r>
-        <w:rPr>
-          <w:rFonts w:ascii="Times New Roman" w:eastAsia="Times New Roman" w:hAnsi="Times New Roman" w:cs="Times New Roman"/>
-          <w:sz w:val="24"/>
-          <w:szCs w:val="24"/>
-        </w:rPr>
-        <w:t xml:space="preserve">variables Country Name and Country Code, and another with variables NOC and Region. </w:t>
       </w:r>
     </w:p>
     <w:p>
@@ -1222,27 +1280,7 @@
           <w:sz w:val="24"/>
           <w:szCs w:val="24"/>
         </w:rPr>
-        <w:t xml:space="preserve">For this analysis, the data was first retrieved from the </w:t>
-      </w:r>
-      <w:proofErr w:type="spellStart"/>
-      <w:r>
-        <w:rPr>
-          <w:rFonts w:ascii="Times New Roman" w:eastAsia="Times New Roman" w:hAnsi="Times New Roman" w:cs="Times New Roman"/>
-          <w:bCs/>
-          <w:sz w:val="24"/>
-          <w:szCs w:val="24"/>
-        </w:rPr>
-        <w:t>Kaggle</w:t>
-      </w:r>
-      <w:proofErr w:type="spellEnd"/>
-      <w:r>
-        <w:rPr>
-          <w:rFonts w:ascii="Times New Roman" w:eastAsia="Times New Roman" w:hAnsi="Times New Roman" w:cs="Times New Roman"/>
-          <w:bCs/>
-          <w:sz w:val="24"/>
-          <w:szCs w:val="24"/>
-        </w:rPr>
-        <w:t xml:space="preserve"> website. </w:t>
+        <w:t xml:space="preserve">For this analysis, the data was first retrieved from the Kaggle website. </w:t>
       </w:r>
       <w:r>
         <w:rPr>
@@ -1428,25 +1466,7 @@
           <w:sz w:val="24"/>
           <w:szCs w:val="24"/>
         </w:rPr>
-        <w:t xml:space="preserve"> team from </w:t>
-      </w:r>
-      <w:proofErr w:type="spellStart"/>
-      <w:r>
-        <w:rPr>
-          <w:rFonts w:ascii="Times New Roman" w:eastAsia="Times New Roman" w:hAnsi="Times New Roman" w:cs="Times New Roman"/>
-          <w:sz w:val="24"/>
-          <w:szCs w:val="24"/>
-        </w:rPr>
-        <w:t>Kaggle</w:t>
-      </w:r>
-      <w:proofErr w:type="spellEnd"/>
-      <w:r>
-        <w:rPr>
-          <w:rFonts w:ascii="Times New Roman" w:eastAsia="Times New Roman" w:hAnsi="Times New Roman" w:cs="Times New Roman"/>
-          <w:sz w:val="24"/>
-          <w:szCs w:val="24"/>
-        </w:rPr>
-        <w:t xml:space="preserve">, the data required pre-processing to prepare for the analysis. </w:t>
+        <w:t xml:space="preserve"> team from Kaggle, the data required pre-processing to prepare for the analysis. </w:t>
       </w:r>
     </w:p>
     <w:p>
@@ -1868,7 +1888,7 @@
           <w:szCs w:val="24"/>
         </w:rPr>
         <w:drawing>
-          <wp:inline distT="0" distB="0" distL="0" distR="0" wp14:anchorId="6E5B94E6" wp14:editId="4A6C2102">
+          <wp:inline distT="0" distB="0" distL="0" distR="0" wp14:anchorId="5127C9DA" wp14:editId="7E7799FE">
             <wp:extent cx="2628557" cy="2757830"/>
             <wp:effectExtent l="0" t="0" r="635" b="4445"/>
             <wp:docPr id="1" name="Picture 1"/>
@@ -2143,7 +2163,7 @@
         </w:rPr>
         <w:lastRenderedPageBreak/>
         <w:drawing>
-          <wp:inline distT="0" distB="0" distL="0" distR="0" wp14:anchorId="313B2178" wp14:editId="447FC6F8">
+          <wp:inline distT="0" distB="0" distL="0" distR="0" wp14:anchorId="4D5B9165" wp14:editId="4CE5ADBA">
             <wp:extent cx="3555187" cy="1956230"/>
             <wp:effectExtent l="0" t="0" r="7620" b="6350"/>
             <wp:docPr id="6" name="Picture 6"/>
@@ -2305,27 +2325,7 @@
           <w:sz w:val="24"/>
           <w:szCs w:val="24"/>
         </w:rPr>
-        <w:t xml:space="preserve">sharp decline in the number of Olympic athletes under age 19, particularly during the </w:t>
-      </w:r>
-      <w:proofErr w:type="gramStart"/>
-      <w:r>
-        <w:rPr>
-          <w:rFonts w:ascii="Times New Roman" w:eastAsia="Times New Roman" w:hAnsi="Times New Roman" w:cs="Times New Roman"/>
-          <w:bCs/>
-          <w:sz w:val="24"/>
-          <w:szCs w:val="24"/>
-        </w:rPr>
-        <w:t>Summer</w:t>
-      </w:r>
-      <w:proofErr w:type="gramEnd"/>
-      <w:r>
-        <w:rPr>
-          <w:rFonts w:ascii="Times New Roman" w:eastAsia="Times New Roman" w:hAnsi="Times New Roman" w:cs="Times New Roman"/>
-          <w:bCs/>
-          <w:sz w:val="24"/>
-          <w:szCs w:val="24"/>
-        </w:rPr>
-        <w:t xml:space="preserve"> games</w:t>
+        <w:t>sharp decline in the number of Olympic athletes under age 19, particularly during the Summer games</w:t>
       </w:r>
       <w:r>
         <w:rPr>
@@ -2365,7 +2365,7 @@
           <w:noProof/>
         </w:rPr>
         <w:drawing>
-          <wp:inline distT="0" distB="0" distL="0" distR="0" wp14:anchorId="470B6407" wp14:editId="1B092F72">
+          <wp:inline distT="0" distB="0" distL="0" distR="0" wp14:anchorId="224690D7" wp14:editId="082F3A89">
             <wp:extent cx="4796286" cy="3769152"/>
             <wp:effectExtent l="0" t="0" r="4445" b="3175"/>
             <wp:docPr id="2" name="Picture 2"/>
@@ -2460,27 +2460,7 @@
           <w:sz w:val="24"/>
           <w:szCs w:val="24"/>
         </w:rPr>
-        <w:t xml:space="preserve">Male &amp; female athletes in recent </w:t>
-      </w:r>
-      <w:proofErr w:type="gramStart"/>
-      <w:r>
-        <w:rPr>
-          <w:rFonts w:ascii="Times New Roman" w:eastAsia="Times New Roman" w:hAnsi="Times New Roman" w:cs="Times New Roman"/>
-          <w:bCs/>
-          <w:sz w:val="24"/>
-          <w:szCs w:val="24"/>
-        </w:rPr>
-        <w:t>Summer</w:t>
-      </w:r>
-      <w:proofErr w:type="gramEnd"/>
-      <w:r>
-        <w:rPr>
-          <w:rFonts w:ascii="Times New Roman" w:eastAsia="Times New Roman" w:hAnsi="Times New Roman" w:cs="Times New Roman"/>
-          <w:bCs/>
-          <w:sz w:val="24"/>
-          <w:szCs w:val="24"/>
-        </w:rPr>
-        <w:t xml:space="preserve"> and Winter Olympic Games </w:t>
+        <w:t xml:space="preserve">Male &amp; female athletes in recent Summer and Winter Olympic Games </w:t>
       </w:r>
     </w:p>
     <w:p>
@@ -2796,7 +2776,6 @@
           <w:shd w:val="clear" w:color="auto" w:fill="FFFFFF"/>
         </w:rPr>
       </w:pPr>
-      <w:proofErr w:type="gramStart"/>
       <w:r>
         <w:rPr>
           <w:rFonts w:ascii="Times New Roman" w:hAnsi="Times New Roman" w:cs="Times New Roman"/>
@@ -2804,17 +2783,7 @@
           <w:szCs w:val="24"/>
           <w:shd w:val="clear" w:color="auto" w:fill="FFFFFF"/>
         </w:rPr>
-        <w:t>sponsorship</w:t>
-      </w:r>
-      <w:proofErr w:type="gramEnd"/>
-      <w:r>
-        <w:rPr>
-          <w:rFonts w:ascii="Times New Roman" w:hAnsi="Times New Roman" w:cs="Times New Roman"/>
-          <w:sz w:val="24"/>
-          <w:szCs w:val="24"/>
-          <w:shd w:val="clear" w:color="auto" w:fill="FFFFFF"/>
-        </w:rPr>
-        <w:t xml:space="preserve"> costs: Marketing intelligence in the athletic apparel industry. </w:t>
+        <w:t>sponsorship costs: Marketing intelligence in the athletic apparel industry. </w:t>
       </w:r>
       <w:r>
         <w:rPr>
@@ -2921,7 +2890,6 @@
           <w:shd w:val="clear" w:color="auto" w:fill="FFFFFF"/>
         </w:rPr>
       </w:pPr>
-      <w:proofErr w:type="gramStart"/>
       <w:r>
         <w:rPr>
           <w:rFonts w:ascii="Times New Roman" w:hAnsi="Times New Roman" w:cs="Times New Roman"/>
@@ -2929,9 +2897,8 @@
           <w:szCs w:val="24"/>
           <w:shd w:val="clear" w:color="auto" w:fill="FFFFFF"/>
         </w:rPr>
-        <w:t>experiment</w:t>
-      </w:r>
-      <w:proofErr w:type="gramEnd"/>
+        <w:t>experiment - can sponsors transfer the image of a sporting event to their brand?</w:t>
+      </w:r>
       <w:r>
         <w:rPr>
           <w:rFonts w:ascii="Times New Roman" w:hAnsi="Times New Roman" w:cs="Times New Roman"/>
@@ -2939,7 +2906,7 @@
           <w:szCs w:val="24"/>
           <w:shd w:val="clear" w:color="auto" w:fill="FFFFFF"/>
         </w:rPr>
-        <w:t xml:space="preserve"> - can sponsors transfer the image of a sporting event to their brand?</w:t>
+        <w:t xml:space="preserve"> </w:t>
       </w:r>
       <w:r>
         <w:rPr>
@@ -2948,36 +2915,7 @@
           <w:szCs w:val="24"/>
           <w:shd w:val="clear" w:color="auto" w:fill="FFFFFF"/>
         </w:rPr>
-        <w:t xml:space="preserve"> </w:t>
-      </w:r>
-      <w:r>
-        <w:rPr>
-          <w:rFonts w:ascii="Times New Roman" w:hAnsi="Times New Roman" w:cs="Times New Roman"/>
-          <w:sz w:val="24"/>
-          <w:szCs w:val="24"/>
-          <w:shd w:val="clear" w:color="auto" w:fill="FFFFFF"/>
-        </w:rPr>
-        <w:t>(</w:t>
-      </w:r>
-      <w:proofErr w:type="gramStart"/>
-      <w:r>
-        <w:rPr>
-          <w:rFonts w:ascii="Times New Roman" w:hAnsi="Times New Roman" w:cs="Times New Roman"/>
-          <w:sz w:val="24"/>
-          <w:szCs w:val="24"/>
-          <w:shd w:val="clear" w:color="auto" w:fill="FFFFFF"/>
-        </w:rPr>
-        <w:t>what</w:t>
-      </w:r>
-      <w:proofErr w:type="gramEnd"/>
-      <w:r>
-        <w:rPr>
-          <w:rFonts w:ascii="Times New Roman" w:hAnsi="Times New Roman" w:cs="Times New Roman"/>
-          <w:sz w:val="24"/>
-          <w:szCs w:val="24"/>
-          <w:shd w:val="clear" w:color="auto" w:fill="FFFFFF"/>
-        </w:rPr>
-        <w:t xml:space="preserve"> we know about sports sponsorships)</w:t>
+        <w:t>(what we know about sports sponsorships)</w:t>
       </w:r>
       <w:r>
         <w:rPr>
@@ -3041,7 +2979,6 @@
         </w:rPr>
       </w:pPr>
       <w:proofErr w:type="spellStart"/>
-      <w:proofErr w:type="gramStart"/>
       <w:r>
         <w:rPr>
           <w:rFonts w:ascii="Times New Roman" w:hAnsi="Times New Roman" w:cs="Times New Roman"/>
@@ -3052,7 +2989,6 @@
         <w:t>rgriffin</w:t>
       </w:r>
       <w:proofErr w:type="spellEnd"/>
-      <w:proofErr w:type="gramEnd"/>
       <w:r>
         <w:rPr>
           <w:rFonts w:ascii="Times New Roman" w:hAnsi="Times New Roman" w:cs="Times New Roman"/>
@@ -3206,23 +3142,13 @@
           <w:szCs w:val="24"/>
         </w:rPr>
       </w:pPr>
-      <w:proofErr w:type="gramStart"/>
-      <w:r>
-        <w:rPr>
-          <w:rFonts w:ascii="Times New Roman" w:hAnsi="Times New Roman" w:cs="Times New Roman"/>
-          <w:sz w:val="24"/>
-          <w:szCs w:val="24"/>
-        </w:rPr>
-        <w:t>induced</w:t>
-      </w:r>
-      <w:proofErr w:type="gramEnd"/>
-      <w:r>
-        <w:rPr>
-          <w:rFonts w:ascii="Times New Roman" w:hAnsi="Times New Roman" w:cs="Times New Roman"/>
-          <w:sz w:val="24"/>
-          <w:szCs w:val="24"/>
-        </w:rPr>
-        <w:t xml:space="preserve"> emotion on sponsorship. </w:t>
+      <w:r>
+        <w:rPr>
+          <w:rFonts w:ascii="Times New Roman" w:hAnsi="Times New Roman" w:cs="Times New Roman"/>
+          <w:sz w:val="24"/>
+          <w:szCs w:val="24"/>
+        </w:rPr>
+        <w:t xml:space="preserve">induced emotion on sponsorship. </w:t>
       </w:r>
       <w:r>
         <w:rPr>
@@ -3617,7 +3543,7 @@
           <w:szCs w:val="24"/>
         </w:rPr>
         <w:drawing>
-          <wp:inline distT="0" distB="0" distL="0" distR="0">
+          <wp:inline distT="0" distB="0" distL="0" distR="0" wp14:anchorId="16E5569D" wp14:editId="77388B64">
             <wp:extent cx="4162425" cy="4367134"/>
             <wp:effectExtent l="0" t="0" r="0" b="0"/>
             <wp:docPr id="5" name="Picture 5" descr="https://raw.githubusercontent.com/sujoydc/DS-611-Project/master/figs/USA-under19.png"/>
@@ -3687,7 +3613,7 @@
         </w:rPr>
         <w:lastRenderedPageBreak/>
         <w:drawing>
-          <wp:inline distT="0" distB="0" distL="0" distR="0" wp14:anchorId="77D7E532" wp14:editId="3080A075">
+          <wp:inline distT="0" distB="0" distL="0" distR="0" wp14:anchorId="4F486AAC" wp14:editId="28311F54">
             <wp:extent cx="5935980" cy="3299460"/>
             <wp:effectExtent l="0" t="0" r="7620" b="0"/>
             <wp:docPr id="4" name="Picture 4"/>
@@ -3748,7 +3674,7 @@
 </file>
 
 <file path=word/endnotes.xml><?xml version="1.0" encoding="utf-8"?>
-<w:endnotes xmlns:wpc="http://schemas.microsoft.com/office/word/2010/wordprocessingCanvas" xmlns:mc="http://schemas.openxmlformats.org/markup-compatibility/2006" xmlns:o="urn:schemas-microsoft-com:office:office" xmlns:r="http://schemas.openxmlformats.org/officeDocument/2006/relationships" xmlns:m="http://schemas.openxmlformats.org/officeDocument/2006/math" xmlns:v="urn:schemas-microsoft-com:vml" xmlns:wp14="http://schemas.microsoft.com/office/word/2010/wordprocessingDrawing" xmlns:wp="http://schemas.openxmlformats.org/drawingml/2006/wordprocessingDrawing" xmlns:w10="urn:schemas-microsoft-com:office:word" xmlns:w="http://schemas.openxmlformats.org/wordprocessingml/2006/main" xmlns:w14="http://schemas.microsoft.com/office/word/2010/wordml" xmlns:w15="http://schemas.microsoft.com/office/word/2012/wordml" xmlns:wpg="http://schemas.microsoft.com/office/word/2010/wordprocessingGroup" xmlns:wpi="http://schemas.microsoft.com/office/word/2010/wordprocessingInk" xmlns:wne="http://schemas.microsoft.com/office/word/2006/wordml" xmlns:wps="http://schemas.microsoft.com/office/word/2010/wordprocessingShape" mc:Ignorable="w14 w15 wp14">
+<w:endnotes xmlns:wpc="http://schemas.microsoft.com/office/word/2010/wordprocessingCanvas" xmlns:cx="http://schemas.microsoft.com/office/drawing/2014/chartex" xmlns:cx1="http://schemas.microsoft.com/office/drawing/2015/9/8/chartex" xmlns:cx2="http://schemas.microsoft.com/office/drawing/2015/10/21/chartex" xmlns:cx3="http://schemas.microsoft.com/office/drawing/2016/5/9/chartex" xmlns:cx4="http://schemas.microsoft.com/office/drawing/2016/5/10/chartex" xmlns:cx5="http://schemas.microsoft.com/office/drawing/2016/5/11/chartex" xmlns:cx6="http://schemas.microsoft.com/office/drawing/2016/5/12/chartex" xmlns:cx7="http://schemas.microsoft.com/office/drawing/2016/5/13/chartex" xmlns:cx8="http://schemas.microsoft.com/office/drawing/2016/5/14/chartex" xmlns:mc="http://schemas.openxmlformats.org/markup-compatibility/2006" xmlns:aink="http://schemas.microsoft.com/office/drawing/2016/ink" xmlns:am3d="http://schemas.microsoft.com/office/drawing/2017/model3d" xmlns:o="urn:schemas-microsoft-com:office:office" xmlns:r="http://schemas.openxmlformats.org/officeDocument/2006/relationships" xmlns:m="http://schemas.openxmlformats.org/officeDocument/2006/math" xmlns:v="urn:schemas-microsoft-com:vml" xmlns:wp14="http://schemas.microsoft.com/office/word/2010/wordprocessingDrawing" xmlns:wp="http://schemas.openxmlformats.org/drawingml/2006/wordprocessingDrawing" xmlns:w10="urn:schemas-microsoft-com:office:word" xmlns:w="http://schemas.openxmlformats.org/wordprocessingml/2006/main" xmlns:w14="http://schemas.microsoft.com/office/word/2010/wordml" xmlns:w15="http://schemas.microsoft.com/office/word/2012/wordml" xmlns:w16cid="http://schemas.microsoft.com/office/word/2016/wordml/cid" xmlns:w16se="http://schemas.microsoft.com/office/word/2015/wordml/symex" xmlns:wpg="http://schemas.microsoft.com/office/word/2010/wordprocessingGroup" xmlns:wpi="http://schemas.microsoft.com/office/word/2010/wordprocessingInk" xmlns:wne="http://schemas.microsoft.com/office/word/2006/wordml" xmlns:wps="http://schemas.microsoft.com/office/word/2010/wordprocessingShape" mc:Ignorable="w14 w15 w16se w16cid wp14">
   <w:endnote w:type="separator" w:id="-1">
     <w:p>
       <w:pPr>
@@ -3773,7 +3699,7 @@
 </file>
 
 <file path=word/footer1.xml><?xml version="1.0" encoding="utf-8"?>
-<w:ftr xmlns:wpc="http://schemas.microsoft.com/office/word/2010/wordprocessingCanvas" xmlns:mc="http://schemas.openxmlformats.org/markup-compatibility/2006" xmlns:o="urn:schemas-microsoft-com:office:office" xmlns:r="http://schemas.openxmlformats.org/officeDocument/2006/relationships" xmlns:m="http://schemas.openxmlformats.org/officeDocument/2006/math" xmlns:v="urn:schemas-microsoft-com:vml" xmlns:wp14="http://schemas.microsoft.com/office/word/2010/wordprocessingDrawing" xmlns:wp="http://schemas.openxmlformats.org/drawingml/2006/wordprocessingDrawing" xmlns:w10="urn:schemas-microsoft-com:office:word" xmlns:w="http://schemas.openxmlformats.org/wordprocessingml/2006/main" xmlns:w14="http://schemas.microsoft.com/office/word/2010/wordml" xmlns:w15="http://schemas.microsoft.com/office/word/2012/wordml" xmlns:wpg="http://schemas.microsoft.com/office/word/2010/wordprocessingGroup" xmlns:wpi="http://schemas.microsoft.com/office/word/2010/wordprocessingInk" xmlns:wne="http://schemas.microsoft.com/office/word/2006/wordml" xmlns:wps="http://schemas.microsoft.com/office/word/2010/wordprocessingShape" mc:Ignorable="w14 w15 wp14">
+<w:ftr xmlns:wpc="http://schemas.microsoft.com/office/word/2010/wordprocessingCanvas" xmlns:cx="http://schemas.microsoft.com/office/drawing/2014/chartex" xmlns:cx1="http://schemas.microsoft.com/office/drawing/2015/9/8/chartex" xmlns:cx2="http://schemas.microsoft.com/office/drawing/2015/10/21/chartex" xmlns:cx3="http://schemas.microsoft.com/office/drawing/2016/5/9/chartex" xmlns:cx4="http://schemas.microsoft.com/office/drawing/2016/5/10/chartex" xmlns:cx5="http://schemas.microsoft.com/office/drawing/2016/5/11/chartex" xmlns:cx6="http://schemas.microsoft.com/office/drawing/2016/5/12/chartex" xmlns:cx7="http://schemas.microsoft.com/office/drawing/2016/5/13/chartex" xmlns:cx8="http://schemas.microsoft.com/office/drawing/2016/5/14/chartex" xmlns:mc="http://schemas.openxmlformats.org/markup-compatibility/2006" xmlns:aink="http://schemas.microsoft.com/office/drawing/2016/ink" xmlns:am3d="http://schemas.microsoft.com/office/drawing/2017/model3d" xmlns:o="urn:schemas-microsoft-com:office:office" xmlns:r="http://schemas.openxmlformats.org/officeDocument/2006/relationships" xmlns:m="http://schemas.openxmlformats.org/officeDocument/2006/math" xmlns:v="urn:schemas-microsoft-com:vml" xmlns:wp14="http://schemas.microsoft.com/office/word/2010/wordprocessingDrawing" xmlns:wp="http://schemas.openxmlformats.org/drawingml/2006/wordprocessingDrawing" xmlns:w10="urn:schemas-microsoft-com:office:word" xmlns:w="http://schemas.openxmlformats.org/wordprocessingml/2006/main" xmlns:w14="http://schemas.microsoft.com/office/word/2010/wordml" xmlns:w15="http://schemas.microsoft.com/office/word/2012/wordml" xmlns:w16cid="http://schemas.microsoft.com/office/word/2016/wordml/cid" xmlns:w16se="http://schemas.microsoft.com/office/word/2015/wordml/symex" xmlns:wpg="http://schemas.microsoft.com/office/word/2010/wordprocessingGroup" xmlns:wpi="http://schemas.microsoft.com/office/word/2010/wordprocessingInk" xmlns:wne="http://schemas.microsoft.com/office/word/2006/wordml" xmlns:wps="http://schemas.microsoft.com/office/word/2010/wordprocessingShape" mc:Ignorable="w14 w15 w16se w16cid wp14">
   <w:sdt>
     <w:sdtPr>
       <w:id w:val="694660811"/>
@@ -3826,7 +3752,7 @@
 </file>
 
 <file path=word/footer2.xml><?xml version="1.0" encoding="utf-8"?>
-<w:ftr xmlns:wpc="http://schemas.microsoft.com/office/word/2010/wordprocessingCanvas" xmlns:mc="http://schemas.openxmlformats.org/markup-compatibility/2006" xmlns:o="urn:schemas-microsoft-com:office:office" xmlns:r="http://schemas.openxmlformats.org/officeDocument/2006/relationships" xmlns:m="http://schemas.openxmlformats.org/officeDocument/2006/math" xmlns:v="urn:schemas-microsoft-com:vml" xmlns:wp14="http://schemas.microsoft.com/office/word/2010/wordprocessingDrawing" xmlns:wp="http://schemas.openxmlformats.org/drawingml/2006/wordprocessingDrawing" xmlns:w10="urn:schemas-microsoft-com:office:word" xmlns:w="http://schemas.openxmlformats.org/wordprocessingml/2006/main" xmlns:w14="http://schemas.microsoft.com/office/word/2010/wordml" xmlns:w15="http://schemas.microsoft.com/office/word/2012/wordml" xmlns:wpg="http://schemas.microsoft.com/office/word/2010/wordprocessingGroup" xmlns:wpi="http://schemas.microsoft.com/office/word/2010/wordprocessingInk" xmlns:wne="http://schemas.microsoft.com/office/word/2006/wordml" xmlns:wps="http://schemas.microsoft.com/office/word/2010/wordprocessingShape" mc:Ignorable="w14 w15 wp14">
+<w:ftr xmlns:wpc="http://schemas.microsoft.com/office/word/2010/wordprocessingCanvas" xmlns:cx="http://schemas.microsoft.com/office/drawing/2014/chartex" xmlns:cx1="http://schemas.microsoft.com/office/drawing/2015/9/8/chartex" xmlns:cx2="http://schemas.microsoft.com/office/drawing/2015/10/21/chartex" xmlns:cx3="http://schemas.microsoft.com/office/drawing/2016/5/9/chartex" xmlns:cx4="http://schemas.microsoft.com/office/drawing/2016/5/10/chartex" xmlns:cx5="http://schemas.microsoft.com/office/drawing/2016/5/11/chartex" xmlns:cx6="http://schemas.microsoft.com/office/drawing/2016/5/12/chartex" xmlns:cx7="http://schemas.microsoft.com/office/drawing/2016/5/13/chartex" xmlns:cx8="http://schemas.microsoft.com/office/drawing/2016/5/14/chartex" xmlns:mc="http://schemas.openxmlformats.org/markup-compatibility/2006" xmlns:aink="http://schemas.microsoft.com/office/drawing/2016/ink" xmlns:am3d="http://schemas.microsoft.com/office/drawing/2017/model3d" xmlns:o="urn:schemas-microsoft-com:office:office" xmlns:r="http://schemas.openxmlformats.org/officeDocument/2006/relationships" xmlns:m="http://schemas.openxmlformats.org/officeDocument/2006/math" xmlns:v="urn:schemas-microsoft-com:vml" xmlns:wp14="http://schemas.microsoft.com/office/word/2010/wordprocessingDrawing" xmlns:wp="http://schemas.openxmlformats.org/drawingml/2006/wordprocessingDrawing" xmlns:w10="urn:schemas-microsoft-com:office:word" xmlns:w="http://schemas.openxmlformats.org/wordprocessingml/2006/main" xmlns:w14="http://schemas.microsoft.com/office/word/2010/wordml" xmlns:w15="http://schemas.microsoft.com/office/word/2012/wordml" xmlns:w16cid="http://schemas.microsoft.com/office/word/2016/wordml/cid" xmlns:w16se="http://schemas.microsoft.com/office/word/2015/wordml/symex" xmlns:wpg="http://schemas.microsoft.com/office/word/2010/wordprocessingGroup" xmlns:wpi="http://schemas.microsoft.com/office/word/2010/wordprocessingInk" xmlns:wne="http://schemas.microsoft.com/office/word/2006/wordml" xmlns:wps="http://schemas.microsoft.com/office/word/2010/wordprocessingShape" mc:Ignorable="w14 w15 w16se w16cid wp14">
   <w:sdt>
     <w:sdtPr>
       <w:id w:val="-1172558824"/>
@@ -3880,7 +3806,7 @@
 </file>
 
 <file path=word/footnotes.xml><?xml version="1.0" encoding="utf-8"?>
-<w:footnotes xmlns:wpc="http://schemas.microsoft.com/office/word/2010/wordprocessingCanvas" xmlns:mc="http://schemas.openxmlformats.org/markup-compatibility/2006" xmlns:o="urn:schemas-microsoft-com:office:office" xmlns:r="http://schemas.openxmlformats.org/officeDocument/2006/relationships" xmlns:m="http://schemas.openxmlformats.org/officeDocument/2006/math" xmlns:v="urn:schemas-microsoft-com:vml" xmlns:wp14="http://schemas.microsoft.com/office/word/2010/wordprocessingDrawing" xmlns:wp="http://schemas.openxmlformats.org/drawingml/2006/wordprocessingDrawing" xmlns:w10="urn:schemas-microsoft-com:office:word" xmlns:w="http://schemas.openxmlformats.org/wordprocessingml/2006/main" xmlns:w14="http://schemas.microsoft.com/office/word/2010/wordml" xmlns:w15="http://schemas.microsoft.com/office/word/2012/wordml" xmlns:wpg="http://schemas.microsoft.com/office/word/2010/wordprocessingGroup" xmlns:wpi="http://schemas.microsoft.com/office/word/2010/wordprocessingInk" xmlns:wne="http://schemas.microsoft.com/office/word/2006/wordml" xmlns:wps="http://schemas.microsoft.com/office/word/2010/wordprocessingShape" mc:Ignorable="w14 w15 wp14">
+<w:footnotes xmlns:wpc="http://schemas.microsoft.com/office/word/2010/wordprocessingCanvas" xmlns:cx="http://schemas.microsoft.com/office/drawing/2014/chartex" xmlns:cx1="http://schemas.microsoft.com/office/drawing/2015/9/8/chartex" xmlns:cx2="http://schemas.microsoft.com/office/drawing/2015/10/21/chartex" xmlns:cx3="http://schemas.microsoft.com/office/drawing/2016/5/9/chartex" xmlns:cx4="http://schemas.microsoft.com/office/drawing/2016/5/10/chartex" xmlns:cx5="http://schemas.microsoft.com/office/drawing/2016/5/11/chartex" xmlns:cx6="http://schemas.microsoft.com/office/drawing/2016/5/12/chartex" xmlns:cx7="http://schemas.microsoft.com/office/drawing/2016/5/13/chartex" xmlns:cx8="http://schemas.microsoft.com/office/drawing/2016/5/14/chartex" xmlns:mc="http://schemas.openxmlformats.org/markup-compatibility/2006" xmlns:aink="http://schemas.microsoft.com/office/drawing/2016/ink" xmlns:am3d="http://schemas.microsoft.com/office/drawing/2017/model3d" xmlns:o="urn:schemas-microsoft-com:office:office" xmlns:r="http://schemas.openxmlformats.org/officeDocument/2006/relationships" xmlns:m="http://schemas.openxmlformats.org/officeDocument/2006/math" xmlns:v="urn:schemas-microsoft-com:vml" xmlns:wp14="http://schemas.microsoft.com/office/word/2010/wordprocessingDrawing" xmlns:wp="http://schemas.openxmlformats.org/drawingml/2006/wordprocessingDrawing" xmlns:w10="urn:schemas-microsoft-com:office:word" xmlns:w="http://schemas.openxmlformats.org/wordprocessingml/2006/main" xmlns:w14="http://schemas.microsoft.com/office/word/2010/wordml" xmlns:w15="http://schemas.microsoft.com/office/word/2012/wordml" xmlns:w16cid="http://schemas.microsoft.com/office/word/2016/wordml/cid" xmlns:w16se="http://schemas.microsoft.com/office/word/2015/wordml/symex" xmlns:wpg="http://schemas.microsoft.com/office/word/2010/wordprocessingGroup" xmlns:wpi="http://schemas.microsoft.com/office/word/2010/wordprocessingInk" xmlns:wne="http://schemas.microsoft.com/office/word/2006/wordml" xmlns:wps="http://schemas.microsoft.com/office/word/2010/wordprocessingShape" mc:Ignorable="w14 w15 w16se w16cid wp14">
   <w:footnote w:type="separator" w:id="-1">
     <w:p>
       <w:pPr>
@@ -3905,7 +3831,7 @@
 </file>
 
 <file path=word/header1.xml><?xml version="1.0" encoding="utf-8"?>
-<w:hdr xmlns:wpc="http://schemas.microsoft.com/office/word/2010/wordprocessingCanvas" xmlns:mc="http://schemas.openxmlformats.org/markup-compatibility/2006" xmlns:o="urn:schemas-microsoft-com:office:office" xmlns:r="http://schemas.openxmlformats.org/officeDocument/2006/relationships" xmlns:m="http://schemas.openxmlformats.org/officeDocument/2006/math" xmlns:v="urn:schemas-microsoft-com:vml" xmlns:wp14="http://schemas.microsoft.com/office/word/2010/wordprocessingDrawing" xmlns:wp="http://schemas.openxmlformats.org/drawingml/2006/wordprocessingDrawing" xmlns:w10="urn:schemas-microsoft-com:office:word" xmlns:w="http://schemas.openxmlformats.org/wordprocessingml/2006/main" xmlns:w14="http://schemas.microsoft.com/office/word/2010/wordml" xmlns:w15="http://schemas.microsoft.com/office/word/2012/wordml" xmlns:wpg="http://schemas.microsoft.com/office/word/2010/wordprocessingGroup" xmlns:wpi="http://schemas.microsoft.com/office/word/2010/wordprocessingInk" xmlns:wne="http://schemas.microsoft.com/office/word/2006/wordml" xmlns:wps="http://schemas.microsoft.com/office/word/2010/wordprocessingShape" mc:Ignorable="w14 w15 wp14">
+<w:hdr xmlns:wpc="http://schemas.microsoft.com/office/word/2010/wordprocessingCanvas" xmlns:cx="http://schemas.microsoft.com/office/drawing/2014/chartex" xmlns:cx1="http://schemas.microsoft.com/office/drawing/2015/9/8/chartex" xmlns:cx2="http://schemas.microsoft.com/office/drawing/2015/10/21/chartex" xmlns:cx3="http://schemas.microsoft.com/office/drawing/2016/5/9/chartex" xmlns:cx4="http://schemas.microsoft.com/office/drawing/2016/5/10/chartex" xmlns:cx5="http://schemas.microsoft.com/office/drawing/2016/5/11/chartex" xmlns:cx6="http://schemas.microsoft.com/office/drawing/2016/5/12/chartex" xmlns:cx7="http://schemas.microsoft.com/office/drawing/2016/5/13/chartex" xmlns:cx8="http://schemas.microsoft.com/office/drawing/2016/5/14/chartex" xmlns:mc="http://schemas.openxmlformats.org/markup-compatibility/2006" xmlns:aink="http://schemas.microsoft.com/office/drawing/2016/ink" xmlns:am3d="http://schemas.microsoft.com/office/drawing/2017/model3d" xmlns:o="urn:schemas-microsoft-com:office:office" xmlns:r="http://schemas.openxmlformats.org/officeDocument/2006/relationships" xmlns:m="http://schemas.openxmlformats.org/officeDocument/2006/math" xmlns:v="urn:schemas-microsoft-com:vml" xmlns:wp14="http://schemas.microsoft.com/office/word/2010/wordprocessingDrawing" xmlns:wp="http://schemas.openxmlformats.org/drawingml/2006/wordprocessingDrawing" xmlns:w10="urn:schemas-microsoft-com:office:word" xmlns:w="http://schemas.openxmlformats.org/wordprocessingml/2006/main" xmlns:w14="http://schemas.microsoft.com/office/word/2010/wordml" xmlns:w15="http://schemas.microsoft.com/office/word/2012/wordml" xmlns:w16cid="http://schemas.microsoft.com/office/word/2016/wordml/cid" xmlns:w16se="http://schemas.microsoft.com/office/word/2015/wordml/symex" xmlns:wpg="http://schemas.microsoft.com/office/word/2010/wordprocessingGroup" xmlns:wpi="http://schemas.microsoft.com/office/word/2010/wordprocessingInk" xmlns:wne="http://schemas.microsoft.com/office/word/2006/wordml" xmlns:wps="http://schemas.microsoft.com/office/word/2010/wordprocessingShape" mc:Ignorable="w14 w15 w16se w16cid wp14">
   <w:p>
     <w:pPr>
       <w:rPr>
@@ -3940,7 +3866,7 @@
 </file>
 
 <file path=word/header2.xml><?xml version="1.0" encoding="utf-8"?>
-<w:hdr xmlns:wpc="http://schemas.microsoft.com/office/word/2010/wordprocessingCanvas" xmlns:mc="http://schemas.openxmlformats.org/markup-compatibility/2006" xmlns:o="urn:schemas-microsoft-com:office:office" xmlns:r="http://schemas.openxmlformats.org/officeDocument/2006/relationships" xmlns:m="http://schemas.openxmlformats.org/officeDocument/2006/math" xmlns:v="urn:schemas-microsoft-com:vml" xmlns:wp14="http://schemas.microsoft.com/office/word/2010/wordprocessingDrawing" xmlns:wp="http://schemas.openxmlformats.org/drawingml/2006/wordprocessingDrawing" xmlns:w10="urn:schemas-microsoft-com:office:word" xmlns:w="http://schemas.openxmlformats.org/wordprocessingml/2006/main" xmlns:w14="http://schemas.microsoft.com/office/word/2010/wordml" xmlns:w15="http://schemas.microsoft.com/office/word/2012/wordml" xmlns:wpg="http://schemas.microsoft.com/office/word/2010/wordprocessingGroup" xmlns:wpi="http://schemas.microsoft.com/office/word/2010/wordprocessingInk" xmlns:wne="http://schemas.microsoft.com/office/word/2006/wordml" xmlns:wps="http://schemas.microsoft.com/office/word/2010/wordprocessingShape" mc:Ignorable="w14 w15 wp14">
+<w:hdr xmlns:wpc="http://schemas.microsoft.com/office/word/2010/wordprocessingCanvas" xmlns:cx="http://schemas.microsoft.com/office/drawing/2014/chartex" xmlns:cx1="http://schemas.microsoft.com/office/drawing/2015/9/8/chartex" xmlns:cx2="http://schemas.microsoft.com/office/drawing/2015/10/21/chartex" xmlns:cx3="http://schemas.microsoft.com/office/drawing/2016/5/9/chartex" xmlns:cx4="http://schemas.microsoft.com/office/drawing/2016/5/10/chartex" xmlns:cx5="http://schemas.microsoft.com/office/drawing/2016/5/11/chartex" xmlns:cx6="http://schemas.microsoft.com/office/drawing/2016/5/12/chartex" xmlns:cx7="http://schemas.microsoft.com/office/drawing/2016/5/13/chartex" xmlns:cx8="http://schemas.microsoft.com/office/drawing/2016/5/14/chartex" xmlns:mc="http://schemas.openxmlformats.org/markup-compatibility/2006" xmlns:aink="http://schemas.microsoft.com/office/drawing/2016/ink" xmlns:am3d="http://schemas.microsoft.com/office/drawing/2017/model3d" xmlns:o="urn:schemas-microsoft-com:office:office" xmlns:r="http://schemas.openxmlformats.org/officeDocument/2006/relationships" xmlns:m="http://schemas.openxmlformats.org/officeDocument/2006/math" xmlns:v="urn:schemas-microsoft-com:vml" xmlns:wp14="http://schemas.microsoft.com/office/word/2010/wordprocessingDrawing" xmlns:wp="http://schemas.openxmlformats.org/drawingml/2006/wordprocessingDrawing" xmlns:w10="urn:schemas-microsoft-com:office:word" xmlns:w="http://schemas.openxmlformats.org/wordprocessingml/2006/main" xmlns:w14="http://schemas.microsoft.com/office/word/2010/wordml" xmlns:w15="http://schemas.microsoft.com/office/word/2012/wordml" xmlns:w16cid="http://schemas.microsoft.com/office/word/2016/wordml/cid" xmlns:w16se="http://schemas.microsoft.com/office/word/2015/wordml/symex" xmlns:wpg="http://schemas.microsoft.com/office/word/2010/wordprocessingGroup" xmlns:wpi="http://schemas.microsoft.com/office/word/2010/wordprocessingInk" xmlns:wne="http://schemas.microsoft.com/office/word/2006/wordml" xmlns:wps="http://schemas.microsoft.com/office/word/2010/wordprocessingShape" mc:Ignorable="w14 w15 w16se w16cid wp14">
   <w:p>
     <w:pPr>
       <w:rPr>
@@ -3994,7 +3920,7 @@
 </file>
 
 <file path=word/numbering.xml><?xml version="1.0" encoding="utf-8"?>
-<w:numbering xmlns:wpc="http://schemas.microsoft.com/office/word/2010/wordprocessingCanvas" xmlns:mc="http://schemas.openxmlformats.org/markup-compatibility/2006" xmlns:o="urn:schemas-microsoft-com:office:office" xmlns:r="http://schemas.openxmlformats.org/officeDocument/2006/relationships" xmlns:m="http://schemas.openxmlformats.org/officeDocument/2006/math" xmlns:v="urn:schemas-microsoft-com:vml" xmlns:wp14="http://schemas.microsoft.com/office/word/2010/wordprocessingDrawing" xmlns:wp="http://schemas.openxmlformats.org/drawingml/2006/wordprocessingDrawing" xmlns:w10="urn:schemas-microsoft-com:office:word" xmlns:w="http://schemas.openxmlformats.org/wordprocessingml/2006/main" xmlns:w14="http://schemas.microsoft.com/office/word/2010/wordml" xmlns:w15="http://schemas.microsoft.com/office/word/2012/wordml" xmlns:wpg="http://schemas.microsoft.com/office/word/2010/wordprocessingGroup" xmlns:wpi="http://schemas.microsoft.com/office/word/2010/wordprocessingInk" xmlns:wne="http://schemas.microsoft.com/office/word/2006/wordml" xmlns:wps="http://schemas.microsoft.com/office/word/2010/wordprocessingShape" mc:Ignorable="w14 w15 wp14">
+<w:numbering xmlns:wpc="http://schemas.microsoft.com/office/word/2010/wordprocessingCanvas" xmlns:cx="http://schemas.microsoft.com/office/drawing/2014/chartex" xmlns:cx1="http://schemas.microsoft.com/office/drawing/2015/9/8/chartex" xmlns:cx2="http://schemas.microsoft.com/office/drawing/2015/10/21/chartex" xmlns:cx3="http://schemas.microsoft.com/office/drawing/2016/5/9/chartex" xmlns:cx4="http://schemas.microsoft.com/office/drawing/2016/5/10/chartex" xmlns:cx5="http://schemas.microsoft.com/office/drawing/2016/5/11/chartex" xmlns:cx6="http://schemas.microsoft.com/office/drawing/2016/5/12/chartex" xmlns:cx7="http://schemas.microsoft.com/office/drawing/2016/5/13/chartex" xmlns:cx8="http://schemas.microsoft.com/office/drawing/2016/5/14/chartex" xmlns:mc="http://schemas.openxmlformats.org/markup-compatibility/2006" xmlns:aink="http://schemas.microsoft.com/office/drawing/2016/ink" xmlns:am3d="http://schemas.microsoft.com/office/drawing/2017/model3d" xmlns:o="urn:schemas-microsoft-com:office:office" xmlns:r="http://schemas.openxmlformats.org/officeDocument/2006/relationships" xmlns:m="http://schemas.openxmlformats.org/officeDocument/2006/math" xmlns:v="urn:schemas-microsoft-com:vml" xmlns:wp14="http://schemas.microsoft.com/office/word/2010/wordprocessingDrawing" xmlns:wp="http://schemas.openxmlformats.org/drawingml/2006/wordprocessingDrawing" xmlns:w10="urn:schemas-microsoft-com:office:word" xmlns:w="http://schemas.openxmlformats.org/wordprocessingml/2006/main" xmlns:w14="http://schemas.microsoft.com/office/word/2010/wordml" xmlns:w15="http://schemas.microsoft.com/office/word/2012/wordml" xmlns:w16cid="http://schemas.microsoft.com/office/word/2016/wordml/cid" xmlns:w16se="http://schemas.microsoft.com/office/word/2015/wordml/symex" xmlns:wpg="http://schemas.microsoft.com/office/word/2010/wordprocessingGroup" xmlns:wpi="http://schemas.microsoft.com/office/word/2010/wordprocessingInk" xmlns:wne="http://schemas.microsoft.com/office/word/2006/wordml" xmlns:wps="http://schemas.microsoft.com/office/word/2010/wordprocessingShape" mc:Ignorable="w14 w15 w16se w16cid wp14">
   <w:abstractNum w:abstractNumId="0" w15:restartNumberingAfterBreak="0">
     <w:nsid w:val="0A46443A"/>
     <w:multiLevelType w:val="multilevel"/>
@@ -4788,7 +4714,7 @@
 </file>
 
 <file path=word/styles.xml><?xml version="1.0" encoding="utf-8"?>
-<w:styles xmlns:mc="http://schemas.openxmlformats.org/markup-compatibility/2006" xmlns:r="http://schemas.openxmlformats.org/officeDocument/2006/relationships" xmlns:w="http://schemas.openxmlformats.org/wordprocessingml/2006/main" xmlns:w14="http://schemas.microsoft.com/office/word/2010/wordml" xmlns:w15="http://schemas.microsoft.com/office/word/2012/wordml" mc:Ignorable="w14 w15">
+<w:styles xmlns:mc="http://schemas.openxmlformats.org/markup-compatibility/2006" xmlns:r="http://schemas.openxmlformats.org/officeDocument/2006/relationships" xmlns:w="http://schemas.openxmlformats.org/wordprocessingml/2006/main" xmlns:w14="http://schemas.microsoft.com/office/word/2010/wordml" xmlns:w15="http://schemas.microsoft.com/office/word/2012/wordml" xmlns:w16cid="http://schemas.microsoft.com/office/word/2016/wordml/cid" xmlns:w16se="http://schemas.microsoft.com/office/word/2015/wordml/symex" mc:Ignorable="w14 w15 w16se w16cid">
   <w:docDefaults>
     <w:rPrDefault>
       <w:rPr>
@@ -4804,7 +4730,7 @@
       </w:pPr>
     </w:pPrDefault>
   </w:docDefaults>
-  <w:latentStyles w:defLockedState="0" w:defUIPriority="99" w:defSemiHidden="0" w:defUnhideWhenUsed="0" w:defQFormat="0" w:count="371">
+  <w:latentStyles w:defLockedState="0" w:defUIPriority="99" w:defSemiHidden="0" w:defUnhideWhenUsed="0" w:defQFormat="0" w:count="377">
     <w:lsdException w:name="Normal" w:uiPriority="0" w:qFormat="1"/>
     <w:lsdException w:name="heading 1" w:uiPriority="9" w:qFormat="1"/>
     <w:lsdException w:name="heading 2" w:semiHidden="1" w:uiPriority="9" w:unhideWhenUsed="1" w:qFormat="1"/>
@@ -4952,11 +4878,8 @@
     <w:lsdException w:name="Table 3D effects 3" w:semiHidden="1" w:unhideWhenUsed="1"/>
     <w:lsdException w:name="Table Contemporary" w:semiHidden="1" w:unhideWhenUsed="1"/>
     <w:lsdException w:name="Table Elegant" w:semiHidden="1" w:unhideWhenUsed="1"/>
-    <w:lsdException w:name="Table Professional" w:semiHidden="1" w:unhideWhenUsed="1"/>
     <w:lsdException w:name="Table Subtle 1" w:semiHidden="1" w:unhideWhenUsed="1"/>
     <w:lsdException w:name="Table Subtle 2" w:semiHidden="1" w:unhideWhenUsed="1"/>
-    <w:lsdException w:name="Table Web 1" w:semiHidden="1" w:unhideWhenUsed="1"/>
-    <w:lsdException w:name="Table Web 2" w:semiHidden="1" w:unhideWhenUsed="1"/>
     <w:lsdException w:name="Table Web 3" w:semiHidden="1" w:unhideWhenUsed="1"/>
     <w:lsdException w:name="Balloon Text" w:semiHidden="1" w:unhideWhenUsed="1"/>
     <w:lsdException w:name="Table Grid" w:uiPriority="39"/>
@@ -5176,6 +5099,12 @@
     <w:lsdException w:name="List Table 5 Dark Accent 6" w:uiPriority="50"/>
     <w:lsdException w:name="List Table 6 Colorful Accent 6" w:uiPriority="51"/>
     <w:lsdException w:name="List Table 7 Colorful Accent 6" w:uiPriority="52"/>
+    <w:lsdException w:name="Mention" w:semiHidden="1" w:unhideWhenUsed="1"/>
+    <w:lsdException w:name="Smart Hyperlink" w:semiHidden="1" w:unhideWhenUsed="1"/>
+    <w:lsdException w:name="Hashtag" w:semiHidden="1" w:unhideWhenUsed="1"/>
+    <w:lsdException w:name="Unresolved Mention" w:semiHidden="1" w:unhideWhenUsed="1"/>
+    <w:lsdException w:name="Smart Link" w:semiHidden="1" w:unhideWhenUsed="1"/>
+    <w:lsdException w:name="Smart Link Error" w:semiHidden="1" w:unhideWhenUsed="1"/>
   </w:latentStyles>
   <w:style w:type="paragraph" w:default="1" w:styleId="Normal">
     <w:name w:val="Normal"/>
@@ -5659,7 +5588,7 @@
 </file>
 
 <file path=customXml/itemProps1.xml><?xml version="1.0" encoding="utf-8"?>
-<ds:datastoreItem xmlns:ds="http://schemas.openxmlformats.org/officeDocument/2006/customXml" ds:itemID="{F20D8D08-C3B3-491D-89A8-D956E0C50E3B}">
+<ds:datastoreItem xmlns:ds="http://schemas.openxmlformats.org/officeDocument/2006/customXml" ds:itemID="{97890B50-EF76-6140-AB9D-291536062177}">
   <ds:schemaRefs>
     <ds:schemaRef ds:uri="http://schemas.openxmlformats.org/officeDocument/2006/bibliography"/>
   </ds:schemaRefs>

</xml_diff>